<commit_message>
Updated FAT Script 1.4
</commit_message>
<xml_diff>
--- a/FAT BUGS.docx
+++ b/FAT BUGS.docx
@@ -6,8 +6,6 @@
       <w:pPr>
         <w:pStyle w:val="Heading1"/>
       </w:pPr>
-      <w:bookmarkStart w:id="0" w:name="_GoBack"/>
-      <w:bookmarkEnd w:id="0"/>
       <w:r>
         <w:t xml:space="preserve">Scenario: </w:t>
       </w:r>
@@ -19,11 +17,11 @@
       <w:pPr>
         <w:pStyle w:val="Heading2"/>
       </w:pPr>
-      <w:bookmarkStart w:id="1" w:name="_Toc43786487"/>
+      <w:bookmarkStart w:id="0" w:name="_Toc43786487"/>
       <w:r>
         <w:t>Scenario Description</w:t>
       </w:r>
-      <w:bookmarkEnd w:id="1"/>
+      <w:bookmarkEnd w:id="0"/>
     </w:p>
     <w:p>
       <w:pPr>
@@ -46,7 +44,7 @@
       <w:pPr>
         <w:pStyle w:val="Heading2"/>
       </w:pPr>
-      <w:bookmarkStart w:id="2" w:name="_Toc43786488"/>
+      <w:bookmarkStart w:id="1" w:name="_Toc43786488"/>
       <w:r>
         <w:t>Version Control</w:t>
       </w:r>
@@ -224,7 +222,7 @@
       <w:r>
         <w:t>Scripts</w:t>
       </w:r>
-      <w:bookmarkEnd w:id="2"/>
+      <w:bookmarkEnd w:id="1"/>
     </w:p>
     <w:p>
       <w:r>
@@ -266,13 +264,13 @@
       <w:r>
         <w:t xml:space="preserve">1.3 </w:t>
       </w:r>
-      <w:bookmarkStart w:id="3" w:name="_Hlk21778220"/>
-      <w:bookmarkStart w:id="4" w:name="_Hlk21084431"/>
+      <w:bookmarkStart w:id="2" w:name="_Hlk21778220"/>
+      <w:bookmarkStart w:id="3" w:name="_Hlk21084431"/>
       <w:r>
         <w:t>Player cannot reach betting limit</w:t>
       </w:r>
     </w:p>
-    <w:bookmarkEnd w:id="3"/>
+    <w:bookmarkEnd w:id="2"/>
     <w:p>
       <w:pPr>
         <w:pStyle w:val="ListBullet"/>
@@ -280,7 +278,7 @@
       <w:r>
         <w:t xml:space="preserve">1.4 </w:t>
       </w:r>
-      <w:bookmarkStart w:id="5" w:name="_Hlk21866030"/>
+      <w:bookmarkStart w:id="4" w:name="_Hlk21866030"/>
       <w:r>
         <w:t>Odd</w:t>
       </w:r>
@@ -295,9 +293,9 @@
       <w:pPr>
         <w:pStyle w:val="Heading2"/>
       </w:pPr>
-      <w:bookmarkStart w:id="6" w:name="_Toc43786489"/>
+      <w:bookmarkStart w:id="5" w:name="_Toc43786489"/>
+      <w:bookmarkEnd w:id="3"/>
       <w:bookmarkEnd w:id="4"/>
-      <w:bookmarkEnd w:id="5"/>
       <w:r>
         <w:t>Use Case</w:t>
       </w:r>
@@ -325,12 +323,12 @@
       <w:pPr>
         <w:pStyle w:val="Heading2"/>
       </w:pPr>
-      <w:bookmarkStart w:id="7" w:name="_Toc43786490"/>
+      <w:bookmarkStart w:id="6" w:name="_Toc43786490"/>
+      <w:bookmarkEnd w:id="5"/>
+      <w:r>
+        <w:br w:type="page"/>
+      </w:r>
       <w:bookmarkEnd w:id="6"/>
-      <w:r>
-        <w:br w:type="page"/>
-      </w:r>
-      <w:bookmarkEnd w:id="7"/>
       <w:r>
         <w:lastRenderedPageBreak/>
         <w:t xml:space="preserve">Script </w:t>
@@ -344,17 +342,17 @@
       <w:r>
         <w:t xml:space="preserve">: </w:t>
       </w:r>
-      <w:bookmarkStart w:id="8" w:name="_Hlk21869681"/>
+      <w:bookmarkStart w:id="7" w:name="_Hlk21869681"/>
       <w:r>
         <w:t>Player loses double on loss</w:t>
       </w:r>
-      <w:bookmarkEnd w:id="8"/>
+      <w:bookmarkEnd w:id="7"/>
     </w:p>
     <w:p>
       <w:pPr>
         <w:pStyle w:val="Heading3"/>
       </w:pPr>
-      <w:bookmarkStart w:id="9" w:name="_Toc43786492"/>
+      <w:bookmarkStart w:id="8" w:name="_Toc43786492"/>
       <w:r>
         <w:t>Script Description</w:t>
       </w:r>
@@ -384,7 +382,7 @@
       <w:r>
         <w:t>Testing Requirements</w:t>
       </w:r>
-      <w:bookmarkEnd w:id="9"/>
+      <w:bookmarkEnd w:id="8"/>
     </w:p>
     <w:p>
       <w:r>
@@ -403,11 +401,11 @@
       <w:pPr>
         <w:pStyle w:val="Heading3"/>
       </w:pPr>
-      <w:bookmarkStart w:id="10" w:name="_Toc43786493"/>
+      <w:bookmarkStart w:id="9" w:name="_Toc43786493"/>
       <w:r>
         <w:t>Setup</w:t>
       </w:r>
-      <w:bookmarkEnd w:id="10"/>
+      <w:bookmarkEnd w:id="9"/>
     </w:p>
     <w:p>
       <w:pPr>
@@ -430,7 +428,7 @@
       <w:pPr>
         <w:pStyle w:val="Heading3"/>
       </w:pPr>
-      <w:bookmarkStart w:id="11" w:name="_Toc43786494"/>
+      <w:bookmarkStart w:id="10" w:name="_Toc43786494"/>
       <w:r>
         <w:t>Teardown</w:t>
       </w:r>
@@ -453,7 +451,7 @@
       <w:r>
         <w:t>Script Steps</w:t>
       </w:r>
-      <w:bookmarkEnd w:id="11"/>
+      <w:bookmarkEnd w:id="10"/>
     </w:p>
     <w:tbl>
       <w:tblPr>
@@ -916,6 +914,39 @@
               <w:t>F</w:t>
             </w:r>
           </w:p>
+        </w:tc>
+      </w:tr>
+      <w:tr>
+        <w:tc>
+          <w:tcPr>
+            <w:tcW w:w="738" w:type="dxa"/>
+          </w:tcPr>
+          <w:p/>
+        </w:tc>
+        <w:tc>
+          <w:tcPr>
+            <w:tcW w:w="3416" w:type="dxa"/>
+          </w:tcPr>
+          <w:p/>
+        </w:tc>
+        <w:tc>
+          <w:tcPr>
+            <w:tcW w:w="3795" w:type="dxa"/>
+          </w:tcPr>
+          <w:p>
+            <w:r>
+              <w:rPr>
+                <w:color w:val="FF0000"/>
+              </w:rPr>
+              <w:t>NEED TO ADD IF STATEMENT ABOVE</w:t>
+            </w:r>
+          </w:p>
+        </w:tc>
+        <w:tc>
+          <w:tcPr>
+            <w:tcW w:w="759" w:type="dxa"/>
+          </w:tcPr>
+          <w:p/>
         </w:tc>
       </w:tr>
     </w:tbl>
@@ -2822,7 +2853,7 @@
         </w:numPr>
       </w:pPr>
       <w:r>
-        <w:t xml:space="preserve">After </w:t>
+        <w:t xml:space="preserve">After 10,000 rounds the ratio of wins should be near 0.42. </w:t>
       </w:r>
     </w:p>
     <w:p>
@@ -2843,7 +2874,7 @@
         <w:pStyle w:val="ListBullet"/>
       </w:pPr>
       <w:r>
-        <w:t xml:space="preserve">If </w:t>
+        <w:t>If a player played 10,000 rounds, their win ratio should be near 0.42</w:t>
       </w:r>
     </w:p>
     <w:p>
@@ -2859,7 +2890,23 @@
         <w:pStyle w:val="ListBullet"/>
       </w:pPr>
       <w:r>
+        <w:t>Win ratio not displayed on screen. Modified BatchModeGame.java to include the ratio of wins after 10,000 rounds.</w:t>
+      </w:r>
+    </w:p>
+    <w:p>
+      <w:pPr>
+        <w:pStyle w:val="ListBullet"/>
+      </w:pPr>
+      <w:r>
         <w:t>Run Main.java</w:t>
+      </w:r>
+    </w:p>
+    <w:p>
+      <w:pPr>
+        <w:pStyle w:val="ListBullet"/>
+      </w:pPr>
+      <w:r>
+        <w:t>Use all the default values except for when it asks for the starting balance. Make it 1,000,000 so that it never gets to 0</w:t>
       </w:r>
     </w:p>
     <w:p>
@@ -3027,7 +3074,13 @@
           </w:tcPr>
           <w:p>
             <w:r>
-              <w:t>Player types p and pressed &lt;enter&gt;</w:t>
+              <w:t xml:space="preserve">Player types </w:t>
+            </w:r>
+            <w:r>
+              <w:t>b</w:t>
+            </w:r>
+            <w:r>
+              <w:t xml:space="preserve"> and pressed &lt;enter&gt;</w:t>
             </w:r>
           </w:p>
         </w:tc>
@@ -3111,7 +3164,13 @@
           </w:tcPr>
           <w:p>
             <w:r>
-              <w:t>Player presses &lt;enter&gt;</w:t>
+              <w:t>Player</w:t>
+            </w:r>
+            <w:r>
+              <w:t xml:space="preserve"> types 1000000</w:t>
+            </w:r>
+            <w:r>
+              <w:t xml:space="preserve"> presses &lt;enter&gt;</w:t>
             </w:r>
           </w:p>
         </w:tc>
@@ -3170,7 +3229,7 @@
           </w:tcPr>
           <w:p>
             <w:r>
-              <w:t>Program asks user to enter standard bet</w:t>
+              <w:t>Program asks user how many games to play?</w:t>
             </w:r>
           </w:p>
         </w:tc>
@@ -3202,7 +3261,7 @@
           </w:tcPr>
           <w:p>
             <w:r>
-              <w:t>Player presses &lt;enter&gt;</w:t>
+              <w:t>Player types 10000 and presses &lt;enter&gt;</w:t>
             </w:r>
           </w:p>
         </w:tc>
@@ -3212,19 +3271,7 @@
           </w:tcPr>
           <w:p>
             <w:r>
-              <w:t xml:space="preserve">Program displays the entered details and then asks user which symbol to select. Lists the options of </w:t>
-            </w:r>
-            <w:r>
-              <w:t xml:space="preserve">1 - Fish, 2 - Prawn, 3 - Crab, 4 - Rooster, 5 - Gourd, 6 </w:t>
-            </w:r>
-            <w:r>
-              <w:t>–</w:t>
-            </w:r>
-            <w:r>
-              <w:t xml:space="preserve"> Stag</w:t>
-            </w:r>
-            <w:r>
-              <w:t xml:space="preserve"> for options</w:t>
+              <w:t>Program asks user to enter standard bet</w:t>
             </w:r>
           </w:p>
         </w:tc>
@@ -3232,11 +3279,7 @@
           <w:tcPr>
             <w:tcW w:w="759" w:type="dxa"/>
           </w:tcPr>
-          <w:p>
-            <w:r>
-              <w:t>P</w:t>
-            </w:r>
-          </w:p>
+          <w:p/>
         </w:tc>
       </w:tr>
       <w:tr>
@@ -3256,7 +3299,7 @@
           </w:tcPr>
           <w:p>
             <w:r>
-              <w:t>Player presses 1</w:t>
+              <w:t>Player presses &lt;enter&gt;</w:t>
             </w:r>
           </w:p>
         </w:tc>
@@ -3266,7 +3309,10 @@
           </w:tcPr>
           <w:p>
             <w:r>
-              <w:t>Program asks for bet amount</w:t>
+              <w:t xml:space="preserve">Program displays the entered details and then asks user </w:t>
+            </w:r>
+            <w:r>
+              <w:t>if they want a standard pick or random</w:t>
             </w:r>
           </w:p>
         </w:tc>
@@ -3298,7 +3344,16 @@
           </w:tcPr>
           <w:p>
             <w:r>
-              <w:t>Player presses &lt;enter&gt;</w:t>
+              <w:t xml:space="preserve">Player </w:t>
+            </w:r>
+            <w:r>
+              <w:t>types</w:t>
+            </w:r>
+            <w:r>
+              <w:t xml:space="preserve"> </w:t>
+            </w:r>
+            <w:r>
+              <w:t>R and presses &lt;enter&gt;</w:t>
             </w:r>
           </w:p>
         </w:tc>
@@ -3308,12 +3363,14 @@
           </w:tcPr>
           <w:p>
             <w:r>
-              <w:t>Program should display</w:t>
-            </w:r>
-          </w:p>
-          <w:p>
-            <w:r>
-              <w:t>Adam won 10, balance now 110</w:t>
+              <w:t xml:space="preserve">Program </w:t>
+            </w:r>
+            <w:r>
+              <w:t>displays the final balance after 10000 rounds and displays the ratio of wins.</w:t>
+            </w:r>
+            <w:r>
+              <w:br/>
+              <w:t>The ratio of wins should be 0.42 +-0.01</w:t>
             </w:r>
           </w:p>
         </w:tc>
@@ -3340,14 +3397,11 @@
     </w:p>
     <w:p>
       <w:r>
-        <w:rPr>
-          <w:noProof/>
-        </w:rPr>
         <w:drawing>
-          <wp:inline distT="0" distB="0" distL="0" distR="0" wp14:anchorId="0AA24751" wp14:editId="0E96A2A7">
-            <wp:extent cx="5486400" cy="5200015"/>
-            <wp:effectExtent l="0" t="0" r="0" b="635"/>
-            <wp:docPr id="8" name="Picture 8"/>
+          <wp:inline distT="0" distB="0" distL="0" distR="0" wp14:anchorId="76F9A22C" wp14:editId="17E4C883">
+            <wp:extent cx="5486400" cy="2211070"/>
+            <wp:effectExtent l="19050" t="19050" r="19050" b="17780"/>
+            <wp:docPr id="2" name="Picture 2"/>
             <wp:cNvGraphicFramePr>
               <a:graphicFrameLocks xmlns:a="http://schemas.openxmlformats.org/drawingml/2006/main" noChangeAspect="1"/>
             </wp:cNvGraphicFramePr>
@@ -3359,7 +3413,7 @@
                     <pic:cNvPicPr/>
                   </pic:nvPicPr>
                   <pic:blipFill>
-                    <a:blip r:embed="rId8"/>
+                    <a:blip r:embed="rId9"/>
                     <a:stretch>
                       <a:fillRect/>
                     </a:stretch>
@@ -3367,11 +3421,16 @@
                   <pic:spPr>
                     <a:xfrm>
                       <a:off x="0" y="0"/>
-                      <a:ext cx="5486400" cy="5200015"/>
+                      <a:ext cx="5486400" cy="2211070"/>
                     </a:xfrm>
                     <a:prstGeom prst="rect">
                       <a:avLst/>
                     </a:prstGeom>
+                    <a:ln>
+                      <a:solidFill>
+                        <a:schemeClr val="accent1"/>
+                      </a:solidFill>
+                    </a:ln>
                   </pic:spPr>
                 </pic:pic>
               </a:graphicData>
@@ -3463,7 +3522,25 @@
           </w:tcPr>
           <w:p>
             <w:r>
-              <w:t>12/10/19 13:07pm</w:t>
+              <w:t>1</w:t>
+            </w:r>
+            <w:r>
+              <w:t>5</w:t>
+            </w:r>
+            <w:r>
+              <w:t xml:space="preserve">/10/19 </w:t>
+            </w:r>
+            <w:r>
+              <w:t>21</w:t>
+            </w:r>
+            <w:r>
+              <w:t>:</w:t>
+            </w:r>
+            <w:r>
+              <w:t>39</w:t>
+            </w:r>
+            <w:r>
+              <w:t>pm</w:t>
             </w:r>
           </w:p>
         </w:tc>
@@ -3517,7 +3594,25 @@
           </w:tcPr>
           <w:p>
             <w:r>
-              <w:t>12/10/19 13:10pm</w:t>
+              <w:t>1</w:t>
+            </w:r>
+            <w:r>
+              <w:t>5</w:t>
+            </w:r>
+            <w:r>
+              <w:t xml:space="preserve">/10/19 </w:t>
+            </w:r>
+            <w:r>
+              <w:t>21</w:t>
+            </w:r>
+            <w:r>
+              <w:t>:</w:t>
+            </w:r>
+            <w:r>
+              <w:t>45</w:t>
+            </w:r>
+            <w:r>
+              <w:t>pm</w:t>
             </w:r>
           </w:p>
         </w:tc>
@@ -3569,12 +3664,14 @@
       <w:pPr>
         <w:pStyle w:val="Heading2"/>
       </w:pPr>
+      <w:bookmarkStart w:id="11" w:name="_GoBack"/>
+      <w:bookmarkEnd w:id="11"/>
     </w:p>
     <w:sectPr>
-      <w:headerReference w:type="even" r:id="rId9"/>
-      <w:headerReference w:type="default" r:id="rId10"/>
-      <w:footerReference w:type="even" r:id="rId11"/>
-      <w:footerReference w:type="default" r:id="rId12"/>
+      <w:headerReference w:type="even" r:id="rId10"/>
+      <w:headerReference w:type="default" r:id="rId11"/>
+      <w:footerReference w:type="even" r:id="rId12"/>
+      <w:footerReference w:type="default" r:id="rId13"/>
       <w:pgSz w:w="12240" w:h="15840" w:code="1"/>
       <w:pgMar w:top="1800" w:right="1800" w:bottom="1440" w:left="1800" w:header="720" w:footer="720" w:gutter="0"/>
       <w:cols w:space="720"/>

</xml_diff>

<commit_message>
Minor update to FAT BUGS doc
</commit_message>
<xml_diff>
--- a/FAT BUGS.docx
+++ b/FAT BUGS.docx
@@ -934,12 +934,8 @@
             <w:tcW w:w="3795" w:type="dxa"/>
           </w:tcPr>
           <w:p>
-            <w:r>
-              <w:rPr>
-                <w:color w:val="FF0000"/>
-              </w:rPr>
-              <w:t>NEED TO ADD IF STATEMENT ABOVE</w:t>
-            </w:r>
+            <w:bookmarkStart w:id="11" w:name="_GoBack"/>
+            <w:bookmarkEnd w:id="11"/>
           </w:p>
         </w:tc>
         <w:tc>
@@ -2676,7 +2672,6 @@
               <w:t xml:space="preserve">/10/19 </w:t>
             </w:r>
             <w:proofErr w:type="spellStart"/>
-            <w:proofErr w:type="gramStart"/>
             <w:r>
               <w:t>xx</w:t>
             </w:r>
@@ -2690,7 +2685,6 @@
               <w:t>pm</w:t>
             </w:r>
             <w:proofErr w:type="spellEnd"/>
-            <w:proofErr w:type="gramEnd"/>
           </w:p>
         </w:tc>
         <w:tc>
@@ -2753,7 +2747,6 @@
               <w:t xml:space="preserve">/10/19 </w:t>
             </w:r>
             <w:proofErr w:type="spellStart"/>
-            <w:proofErr w:type="gramStart"/>
             <w:r>
               <w:t>xx</w:t>
             </w:r>
@@ -2767,7 +2760,6 @@
               <w:t>pm</w:t>
             </w:r>
             <w:proofErr w:type="spellEnd"/>
-            <w:proofErr w:type="gramEnd"/>
           </w:p>
         </w:tc>
         <w:tc>
@@ -3664,8 +3656,6 @@
       <w:pPr>
         <w:pStyle w:val="Heading2"/>
       </w:pPr>
-      <w:bookmarkStart w:id="11" w:name="_GoBack"/>
-      <w:bookmarkEnd w:id="11"/>
     </w:p>
     <w:sectPr>
       <w:headerReference w:type="even" r:id="rId10"/>

</xml_diff>